<commit_message>
refined kg , product matched , threshold selection
</commit_message>
<xml_diff>
--- a/api/src/MC_outputs/thresholds_summary.docx
+++ b/api/src/MC_outputs/thresholds_summary.docx
@@ -577,7 +577,7 @@
           </w:tcPr>
           <w:p>
             <w:r>
-              <w:t>4</w:t>
+              <w:t>5</w:t>
             </w:r>
           </w:p>
         </w:tc>
@@ -587,7 +587,7 @@
           </w:tcPr>
           <w:p>
             <w:r>
-              <w:t>4</w:t>
+              <w:t>5</w:t>
             </w:r>
           </w:p>
         </w:tc>
@@ -733,7 +733,7 @@
           </w:tcPr>
           <w:p>
             <w:r>
-              <w:t>8</w:t>
+              <w:t>7</w:t>
             </w:r>
           </w:p>
         </w:tc>
@@ -743,7 +743,7 @@
           </w:tcPr>
           <w:p>
             <w:r>
-              <w:t>8</w:t>
+              <w:t>7</w:t>
             </w:r>
           </w:p>
         </w:tc>
@@ -785,7 +785,7 @@
           </w:tcPr>
           <w:p>
             <w:r>
-              <w:t>8</w:t>
+              <w:t>7</w:t>
             </w:r>
           </w:p>
         </w:tc>
@@ -795,7 +795,7 @@
           </w:tcPr>
           <w:p>
             <w:r>
-              <w:t>8</w:t>
+              <w:t>7</w:t>
             </w:r>
           </w:p>
         </w:tc>
@@ -837,7 +837,7 @@
           </w:tcPr>
           <w:p>
             <w:r>
-              <w:t>11</w:t>
+              <w:t>7</w:t>
             </w:r>
           </w:p>
         </w:tc>
@@ -847,7 +847,7 @@
           </w:tcPr>
           <w:p>
             <w:r>
-              <w:t>11</w:t>
+              <w:t>7</w:t>
             </w:r>
           </w:p>
         </w:tc>
@@ -889,7 +889,7 @@
           </w:tcPr>
           <w:p>
             <w:r>
-              <w:t>13</w:t>
+              <w:t>7</w:t>
             </w:r>
           </w:p>
         </w:tc>
@@ -899,7 +899,7 @@
           </w:tcPr>
           <w:p>
             <w:r>
-              <w:t>13</w:t>
+              <w:t>7</w:t>
             </w:r>
           </w:p>
         </w:tc>
@@ -941,7 +941,7 @@
           </w:tcPr>
           <w:p>
             <w:r>
-              <w:t>13</w:t>
+              <w:t>7</w:t>
             </w:r>
           </w:p>
         </w:tc>
@@ -951,7 +951,7 @@
           </w:tcPr>
           <w:p>
             <w:r>
-              <w:t>13</w:t>
+              <w:t>7</w:t>
             </w:r>
           </w:p>
         </w:tc>
@@ -993,7 +993,7 @@
           </w:tcPr>
           <w:p>
             <w:r>
-              <w:t>17</w:t>
+              <w:t>7</w:t>
             </w:r>
           </w:p>
         </w:tc>
@@ -1003,7 +1003,7 @@
           </w:tcPr>
           <w:p>
             <w:r>
-              <w:t>17</w:t>
+              <w:t>7</w:t>
             </w:r>
           </w:p>
         </w:tc>
@@ -1045,7 +1045,7 @@
           </w:tcPr>
           <w:p>
             <w:r>
-              <w:t>17</w:t>
+              <w:t>7</w:t>
             </w:r>
           </w:p>
         </w:tc>
@@ -1055,7 +1055,7 @@
           </w:tcPr>
           <w:p>
             <w:r>
-              <w:t>17</w:t>
+              <w:t>7</w:t>
             </w:r>
           </w:p>
         </w:tc>
@@ -1097,7 +1097,7 @@
           </w:tcPr>
           <w:p>
             <w:r>
-              <w:t>17</w:t>
+              <w:t>9</w:t>
             </w:r>
           </w:p>
         </w:tc>
@@ -1107,7 +1107,7 @@
           </w:tcPr>
           <w:p>
             <w:r>
-              <w:t>17</w:t>
+              <w:t>7</w:t>
             </w:r>
           </w:p>
         </w:tc>
@@ -1117,7 +1117,7 @@
           </w:tcPr>
           <w:p>
             <w:r>
-              <w:t>0</w:t>
+              <w:t>4</w:t>
             </w:r>
           </w:p>
         </w:tc>
@@ -1127,7 +1127,7 @@
           </w:tcPr>
           <w:p>
             <w:r>
-              <w:t>True</w:t>
+              <w:t>False</w:t>
             </w:r>
           </w:p>
         </w:tc>
@@ -1149,7 +1149,7 @@
           </w:tcPr>
           <w:p>
             <w:r>
-              <w:t>18</w:t>
+              <w:t>10</w:t>
             </w:r>
           </w:p>
         </w:tc>
@@ -1159,7 +1159,7 @@
           </w:tcPr>
           <w:p>
             <w:r>
-              <w:t>17</w:t>
+              <w:t>7</w:t>
             </w:r>
           </w:p>
         </w:tc>
@@ -1169,7 +1169,7 @@
           </w:tcPr>
           <w:p>
             <w:r>
-              <w:t>2</w:t>
+              <w:t>5</w:t>
             </w:r>
           </w:p>
         </w:tc>
@@ -1193,12 +1193,12 @@
     </w:p>
     <w:p>
       <w:r>
-        <w:t xml:space="preserve">  - Full Analysis threshold = 0.95.</w:t>
+        <w:t xml:space="preserve">  - Full Analysis threshold = 0.90.</w:t>
       </w:r>
     </w:p>
     <w:p>
       <w:r>
-        <w:t xml:space="preserve">  - Core-Level Analysis threshold = 0.65.</w:t>
+        <w:t xml:space="preserve">  - Core-Level Analysis: NONE found (no threshold yields no repeats &amp; ≤9 rows?).</w:t>
       </w:r>
     </w:p>
     <w:p>

</xml_diff>

<commit_message>
demo-ready with chat enabled
</commit_message>
<xml_diff>
--- a/api/src/MC_outputs/thresholds_summary.docx
+++ b/api/src/MC_outputs/thresholds_summary.docx
@@ -681,7 +681,7 @@
           </w:tcPr>
           <w:p>
             <w:r>
-              <w:t>7</w:t>
+              <w:t>6</w:t>
             </w:r>
           </w:p>
         </w:tc>
@@ -691,7 +691,7 @@
           </w:tcPr>
           <w:p>
             <w:r>
-              <w:t>7</w:t>
+              <w:t>6</w:t>
             </w:r>
           </w:p>
         </w:tc>
@@ -785,7 +785,7 @@
           </w:tcPr>
           <w:p>
             <w:r>
-              <w:t>7</w:t>
+              <w:t>9</w:t>
             </w:r>
           </w:p>
         </w:tc>
@@ -795,7 +795,7 @@
           </w:tcPr>
           <w:p>
             <w:r>
-              <w:t>7</w:t>
+              <w:t>9</w:t>
             </w:r>
           </w:p>
         </w:tc>
@@ -837,7 +837,7 @@
           </w:tcPr>
           <w:p>
             <w:r>
-              <w:t>7</w:t>
+              <w:t>9</w:t>
             </w:r>
           </w:p>
         </w:tc>
@@ -847,7 +847,7 @@
           </w:tcPr>
           <w:p>
             <w:r>
-              <w:t>7</w:t>
+              <w:t>9</w:t>
             </w:r>
           </w:p>
         </w:tc>
@@ -889,7 +889,7 @@
           </w:tcPr>
           <w:p>
             <w:r>
-              <w:t>7</w:t>
+              <w:t>9</w:t>
             </w:r>
           </w:p>
         </w:tc>
@@ -899,7 +899,7 @@
           </w:tcPr>
           <w:p>
             <w:r>
-              <w:t>7</w:t>
+              <w:t>9</w:t>
             </w:r>
           </w:p>
         </w:tc>
@@ -941,7 +941,7 @@
           </w:tcPr>
           <w:p>
             <w:r>
-              <w:t>7</w:t>
+              <w:t>9</w:t>
             </w:r>
           </w:p>
         </w:tc>
@@ -951,7 +951,7 @@
           </w:tcPr>
           <w:p>
             <w:r>
-              <w:t>7</w:t>
+              <w:t>9</w:t>
             </w:r>
           </w:p>
         </w:tc>
@@ -993,7 +993,7 @@
           </w:tcPr>
           <w:p>
             <w:r>
-              <w:t>7</w:t>
+              <w:t>10</w:t>
             </w:r>
           </w:p>
         </w:tc>
@@ -1003,7 +1003,7 @@
           </w:tcPr>
           <w:p>
             <w:r>
-              <w:t>7</w:t>
+              <w:t>10</w:t>
             </w:r>
           </w:p>
         </w:tc>
@@ -1045,7 +1045,7 @@
           </w:tcPr>
           <w:p>
             <w:r>
-              <w:t>7</w:t>
+              <w:t>10</w:t>
             </w:r>
           </w:p>
         </w:tc>
@@ -1055,7 +1055,7 @@
           </w:tcPr>
           <w:p>
             <w:r>
-              <w:t>7</w:t>
+              <w:t>10</w:t>
             </w:r>
           </w:p>
         </w:tc>
@@ -1097,7 +1097,7 @@
           </w:tcPr>
           <w:p>
             <w:r>
-              <w:t>9</w:t>
+              <w:t>10</w:t>
             </w:r>
           </w:p>
         </w:tc>
@@ -1107,7 +1107,7 @@
           </w:tcPr>
           <w:p>
             <w:r>
-              <w:t>7</w:t>
+              <w:t>10</w:t>
             </w:r>
           </w:p>
         </w:tc>
@@ -1117,7 +1117,7 @@
           </w:tcPr>
           <w:p>
             <w:r>
-              <w:t>4</w:t>
+              <w:t>0</w:t>
             </w:r>
           </w:p>
         </w:tc>
@@ -1127,7 +1127,7 @@
           </w:tcPr>
           <w:p>
             <w:r>
-              <w:t>False</w:t>
+              <w:t>True</w:t>
             </w:r>
           </w:p>
         </w:tc>
@@ -1159,7 +1159,7 @@
           </w:tcPr>
           <w:p>
             <w:r>
-              <w:t>7</w:t>
+              <w:t>10</w:t>
             </w:r>
           </w:p>
         </w:tc>
@@ -1169,7 +1169,7 @@
           </w:tcPr>
           <w:p>
             <w:r>
-              <w:t>5</w:t>
+              <w:t>0</w:t>
             </w:r>
           </w:p>
         </w:tc>
@@ -1179,7 +1179,7 @@
           </w:tcPr>
           <w:p>
             <w:r>
-              <w:t>False</w:t>
+              <w:t>True</w:t>
             </w:r>
           </w:p>
         </w:tc>
@@ -1193,12 +1193,12 @@
     </w:p>
     <w:p>
       <w:r>
-        <w:t xml:space="preserve">  - Full Analysis threshold = 0.90.</w:t>
+        <w:t xml:space="preserve">  - Full Analysis threshold = 1.00.</w:t>
       </w:r>
     </w:p>
     <w:p>
       <w:r>
-        <w:t xml:space="preserve">  - Core-Level Analysis: NONE found (no threshold yields no repeats &amp; ≤9 rows?).</w:t>
+        <w:t xml:space="preserve">  - Core-Level Analysis threshold = 0.80.</w:t>
       </w:r>
     </w:p>
     <w:p>

</xml_diff>

<commit_message>
adding metrics and pipeline view
</commit_message>
<xml_diff>
--- a/api/src/MC_outputs/thresholds_summary.docx
+++ b/api/src/MC_outputs/thresholds_summary.docx
@@ -733,6 +733,58 @@
           </w:tcPr>
           <w:p>
             <w:r>
+              <w:t>6</w:t>
+            </w:r>
+          </w:p>
+        </w:tc>
+        <w:tc>
+          <w:tcPr>
+            <w:tcW w:type="dxa" w:w="1728"/>
+          </w:tcPr>
+          <w:p>
+            <w:r>
+              <w:t>6</w:t>
+            </w:r>
+          </w:p>
+        </w:tc>
+        <w:tc>
+          <w:tcPr>
+            <w:tcW w:type="dxa" w:w="1728"/>
+          </w:tcPr>
+          <w:p>
+            <w:r>
+              <w:t>0</w:t>
+            </w:r>
+          </w:p>
+        </w:tc>
+        <w:tc>
+          <w:tcPr>
+            <w:tcW w:type="dxa" w:w="1728"/>
+          </w:tcPr>
+          <w:p>
+            <w:r>
+              <w:t>True</w:t>
+            </w:r>
+          </w:p>
+        </w:tc>
+      </w:tr>
+      <w:tr>
+        <w:tc>
+          <w:tcPr>
+            <w:tcW w:type="dxa" w:w="1728"/>
+          </w:tcPr>
+          <w:p>
+            <w:r>
+              <w:t>0.65</w:t>
+            </w:r>
+          </w:p>
+        </w:tc>
+        <w:tc>
+          <w:tcPr>
+            <w:tcW w:type="dxa" w:w="1728"/>
+          </w:tcPr>
+          <w:p>
+            <w:r>
               <w:t>7</w:t>
             </w:r>
           </w:p>
@@ -775,58 +827,6 @@
           </w:tcPr>
           <w:p>
             <w:r>
-              <w:t>0.65</w:t>
-            </w:r>
-          </w:p>
-        </w:tc>
-        <w:tc>
-          <w:tcPr>
-            <w:tcW w:type="dxa" w:w="1728"/>
-          </w:tcPr>
-          <w:p>
-            <w:r>
-              <w:t>9</w:t>
-            </w:r>
-          </w:p>
-        </w:tc>
-        <w:tc>
-          <w:tcPr>
-            <w:tcW w:type="dxa" w:w="1728"/>
-          </w:tcPr>
-          <w:p>
-            <w:r>
-              <w:t>9</w:t>
-            </w:r>
-          </w:p>
-        </w:tc>
-        <w:tc>
-          <w:tcPr>
-            <w:tcW w:type="dxa" w:w="1728"/>
-          </w:tcPr>
-          <w:p>
-            <w:r>
-              <w:t>0</w:t>
-            </w:r>
-          </w:p>
-        </w:tc>
-        <w:tc>
-          <w:tcPr>
-            <w:tcW w:type="dxa" w:w="1728"/>
-          </w:tcPr>
-          <w:p>
-            <w:r>
-              <w:t>True</w:t>
-            </w:r>
-          </w:p>
-        </w:tc>
-      </w:tr>
-      <w:tr>
-        <w:tc>
-          <w:tcPr>
-            <w:tcW w:type="dxa" w:w="1728"/>
-          </w:tcPr>
-          <w:p>
-            <w:r>
               <w:t>0.7</w:t>
             </w:r>
           </w:p>
@@ -837,7 +837,7 @@
           </w:tcPr>
           <w:p>
             <w:r>
-              <w:t>9</w:t>
+              <w:t>7</w:t>
             </w:r>
           </w:p>
         </w:tc>
@@ -847,7 +847,7 @@
           </w:tcPr>
           <w:p>
             <w:r>
-              <w:t>9</w:t>
+              <w:t>7</w:t>
             </w:r>
           </w:p>
         </w:tc>
@@ -889,7 +889,7 @@
           </w:tcPr>
           <w:p>
             <w:r>
-              <w:t>9</w:t>
+              <w:t>8</w:t>
             </w:r>
           </w:p>
         </w:tc>
@@ -899,7 +899,7 @@
           </w:tcPr>
           <w:p>
             <w:r>
-              <w:t>9</w:t>
+              <w:t>8</w:t>
             </w:r>
           </w:p>
         </w:tc>
@@ -941,7 +941,7 @@
           </w:tcPr>
           <w:p>
             <w:r>
-              <w:t>9</w:t>
+              <w:t>10</w:t>
             </w:r>
           </w:p>
         </w:tc>
@@ -951,7 +951,7 @@
           </w:tcPr>
           <w:p>
             <w:r>
-              <w:t>9</w:t>
+              <w:t>10</w:t>
             </w:r>
           </w:p>
         </w:tc>
@@ -1097,7 +1097,7 @@
           </w:tcPr>
           <w:p>
             <w:r>
-              <w:t>10</w:t>
+              <w:t>11</w:t>
             </w:r>
           </w:p>
         </w:tc>
@@ -1117,7 +1117,7 @@
           </w:tcPr>
           <w:p>
             <w:r>
-              <w:t>0</w:t>
+              <w:t>2</w:t>
             </w:r>
           </w:p>
         </w:tc>
@@ -1127,7 +1127,7 @@
           </w:tcPr>
           <w:p>
             <w:r>
-              <w:t>True</w:t>
+              <w:t>False</w:t>
             </w:r>
           </w:p>
         </w:tc>
@@ -1149,7 +1149,7 @@
           </w:tcPr>
           <w:p>
             <w:r>
-              <w:t>10</w:t>
+              <w:t>11</w:t>
             </w:r>
           </w:p>
         </w:tc>
@@ -1169,7 +1169,7 @@
           </w:tcPr>
           <w:p>
             <w:r>
-              <w:t>0</w:t>
+              <w:t>2</w:t>
             </w:r>
           </w:p>
         </w:tc>
@@ -1179,7 +1179,7 @@
           </w:tcPr>
           <w:p>
             <w:r>
-              <w:t>True</w:t>
+              <w:t>False</w:t>
             </w:r>
           </w:p>
         </w:tc>
@@ -1193,12 +1193,12 @@
     </w:p>
     <w:p>
       <w:r>
-        <w:t xml:space="preserve">  - Full Analysis threshold = 1.00.</w:t>
+        <w:t xml:space="preserve">  - Full Analysis threshold = 0.90.</w:t>
       </w:r>
     </w:p>
     <w:p>
       <w:r>
-        <w:t xml:space="preserve">  - Core-Level Analysis threshold = 0.80.</w:t>
+        <w:t xml:space="preserve">  - Core-Level Analysis threshold = 0.75.</w:t>
       </w:r>
     </w:p>
     <w:p>

</xml_diff>